<commit_message>
New translations GET SMARTCASH.docx (Russian)
</commit_message>
<xml_diff>
--- a/done/Russian/GET SMARTCASH.docx
+++ b/done/Russian/GET SMARTCASH.docx
@@ -29,7 +29,7 @@
           <w:sz w:val="28"/>
           <w:szCs w:val="28"/>
         </w:rPr>
-        <w:t xml:space="preserve">WHERE TO GET SMARTCASH?</w:t>
+        <w:t xml:space="preserve">Как получить SmartCash?</w:t>
       </w:r>
     </w:p>
     <w:p>
@@ -52,7 +52,7 @@
           <w:sz w:val="28"/>
           <w:szCs w:val="28"/>
         </w:rPr>
-        <w:t xml:space="preserve">SmartCash is very new to the scene, so obtaining some may be a tad more complex than simply purchasing from Coinbase, but we’ve got you covered.</w:t>
+        <w:t xml:space="preserve">SmartCash является довольно новой монет для рынка криптовалют, поэтому приобрести её может быть немного сложнее, чем просто осуществить покупку на Coinbase, но мы поможем вам в этом.</w:t>
       </w:r>
     </w:p>
     <w:p>
@@ -159,7 +159,7 @@
           <w:sz w:val="28"/>
           <w:szCs w:val="28"/>
         </w:rPr>
-        <w:t>WALLET</w:t>
+        <w:t>Кошелёк</w:t>
       </w:r>
     </w:p>
     <w:p>

</xml_diff>